<commit_message>
Dz for 21.04 2
</commit_message>
<xml_diff>
--- a/ДЗ 21.04. Григорьева А.А..docx
+++ b/ДЗ 21.04. Григорьева А.А..docx
@@ -117,8 +117,6 @@
         </w:rPr>
         <w:t xml:space="preserve"> </w:t>
       </w:r>
-      <w:bookmarkStart w:id="0" w:name="_GoBack"/>
-      <w:bookmarkEnd w:id="0"/>
     </w:p>
     <w:p/>
     <w:p>
@@ -282,7 +280,12 @@
     </w:p>
     <w:p>
       <w:r>
-        <w:t xml:space="preserve">Ответ состоит из более чем 8000 строк, поэтому рассматривала только </w:t>
+        <w:t>Ответ состоит из более чем 3</w:t>
+      </w:r>
+      <w:bookmarkStart w:id="0" w:name="_GoBack"/>
+      <w:bookmarkEnd w:id="0"/>
+      <w:r>
+        <w:t xml:space="preserve">000 строк, поэтому рассматривала только </w:t>
       </w:r>
       <w:r>
         <w:t>«раздел»</w:t>
@@ -316,7 +319,7 @@
           <w:color w:val="000000"/>
           <w:sz w:val="18"/>
           <w:szCs w:val="18"/>
-          <w:lang w:eastAsia="ru-RU"/>
+          <w:lang w:val="en-US" w:eastAsia="ru-RU"/>
         </w:rPr>
         <w:t> </w:t>
       </w:r>

</xml_diff>